<commit_message>
Changements des images et du codes
</commit_message>
<xml_diff>
--- a/DW+P4+sources+site+La+Panthere+corrigé/Starting website 2 corrigé/Modification faites sur le projet.docx
+++ b/DW+P4+sources+site+La+Panthere+corrigé/Starting website 2 corrigé/Modification faites sur le projet.docx
@@ -52,32 +52,43 @@
         </w:numPr>
       </w:pPr>
       <w:r>
-        <w:t xml:space="preserve">Modification des &lt;h3&gt; en &lt;h2&gt; pour corriger les erreurs de </w:t>
-      </w:r>
-      <w:proofErr w:type="spellStart"/>
-      <w:r>
-        <w:t>headings</w:t>
-      </w:r>
-      <w:proofErr w:type="spellEnd"/>
-    </w:p>
-    <w:p>
-      <w:pPr>
-        <w:pStyle w:val="Paragraphedeliste"/>
-        <w:numPr>
-          <w:ilvl w:val="0"/>
-          <w:numId w:val="1"/>
-        </w:numPr>
-      </w:pPr>
-      <w:r>
-        <w:t xml:space="preserve">Balise </w:t>
-      </w:r>
-      <w:proofErr w:type="spellStart"/>
-      <w:r>
-        <w:t>link</w:t>
-      </w:r>
-      <w:proofErr w:type="spellEnd"/>
-      <w:r>
-        <w:t xml:space="preserve"> canonique ajouté sur les deux pages</w:t>
+        <w:t>Modification des &lt;h3&gt; en &lt;h2&gt; pour corriger les erreurs de headings</w:t>
+      </w:r>
+    </w:p>
+    <w:p>
+      <w:pPr>
+        <w:pStyle w:val="Paragraphedeliste"/>
+        <w:numPr>
+          <w:ilvl w:val="0"/>
+          <w:numId w:val="1"/>
+        </w:numPr>
+      </w:pPr>
+      <w:r>
+        <w:t>Balise link canonique ajouté sur les deux pages</w:t>
+      </w:r>
+    </w:p>
+    <w:p>
+      <w:pPr>
+        <w:pStyle w:val="Paragraphedeliste"/>
+        <w:numPr>
+          <w:ilvl w:val="0"/>
+          <w:numId w:val="1"/>
+        </w:numPr>
+      </w:pPr>
+      <w:r>
+        <w:t>Ajout d’une meta description</w:t>
+      </w:r>
+    </w:p>
+    <w:p>
+      <w:pPr>
+        <w:pStyle w:val="Paragraphedeliste"/>
+        <w:numPr>
+          <w:ilvl w:val="0"/>
+          <w:numId w:val="1"/>
+        </w:numPr>
+      </w:pPr>
+      <w:r>
+        <w:t>Suppression des « keywords »</w:t>
       </w:r>
     </w:p>
     <w:p/>
@@ -100,15 +111,7 @@
         </w:numPr>
       </w:pPr>
       <w:r>
-        <w:t>Retirer le « </w:t>
-      </w:r>
-      <w:proofErr w:type="spellStart"/>
-      <w:r>
-        <w:t>toggle</w:t>
-      </w:r>
-      <w:proofErr w:type="spellEnd"/>
-      <w:r>
-        <w:t xml:space="preserve"> navigation »</w:t>
+        <w:t>Retirer le « toggle navigation »</w:t>
       </w:r>
     </w:p>
     <w:p>
@@ -132,23 +135,7 @@
         </w:numPr>
       </w:pPr>
       <w:r>
-        <w:t xml:space="preserve">Mieux centrer le bouton + sur le </w:t>
-      </w:r>
-      <w:proofErr w:type="spellStart"/>
-      <w:r>
-        <w:t>hover</w:t>
-      </w:r>
-      <w:proofErr w:type="spellEnd"/>
-      <w:r>
-        <w:t xml:space="preserve"> du </w:t>
-      </w:r>
-      <w:proofErr w:type="spellStart"/>
-      <w:r>
-        <w:t>before</w:t>
-      </w:r>
-      <w:proofErr w:type="spellEnd"/>
-      <w:r>
-        <w:t xml:space="preserve"> </w:t>
+        <w:t xml:space="preserve">Mieux centrer le bouton + sur le hover du before </w:t>
       </w:r>
     </w:p>
     <w:p>
@@ -184,32 +171,14 @@
         </w:numPr>
       </w:pPr>
       <w:r>
-        <w:t xml:space="preserve">Utilisez les attribut </w:t>
-      </w:r>
-      <w:proofErr w:type="spellStart"/>
-      <w:r>
-        <w:t>defer</w:t>
-      </w:r>
-      <w:proofErr w:type="spellEnd"/>
-      <w:r>
-        <w:t xml:space="preserve"> ou </w:t>
-      </w:r>
-      <w:proofErr w:type="spellStart"/>
-      <w:r>
-        <w:t>async</w:t>
-      </w:r>
-      <w:proofErr w:type="spellEnd"/>
-      <w:r>
-        <w:t xml:space="preserve"> pour les scripts JS ?</w:t>
+        <w:t>Utilisez les attribut defer ou async pour les scripts JS ?</w:t>
       </w:r>
       <w:r>
         <w:t xml:space="preserve"> (</w:t>
       </w:r>
-      <w:proofErr w:type="gramStart"/>
       <w:r>
         <w:t>https://www.minifier.org/</w:t>
       </w:r>
-      <w:proofErr w:type="gramEnd"/>
       <w:r>
         <w:t>)</w:t>
       </w:r>
@@ -222,41 +191,20 @@
           <w:numId w:val="1"/>
         </w:numPr>
       </w:pPr>
-      <w:proofErr w:type="spellStart"/>
-      <w:r>
-        <w:t>GTmetrix</w:t>
-      </w:r>
-      <w:proofErr w:type="spellEnd"/>
-      <w:r>
-        <w:t xml:space="preserve"> pour calculer la vitesse de chargement de la page</w:t>
-      </w:r>
-    </w:p>
-    <w:p>
-      <w:pPr>
-        <w:pStyle w:val="Paragraphedeliste"/>
-        <w:numPr>
-          <w:ilvl w:val="0"/>
-          <w:numId w:val="1"/>
-        </w:numPr>
-      </w:pPr>
-      <w:r>
-        <w:t>Supprimer le</w:t>
-      </w:r>
-      <w:proofErr w:type="gramStart"/>
-      <w:r>
-        <w:t> !important</w:t>
-      </w:r>
-      <w:proofErr w:type="gramEnd"/>
-      <w:r>
-        <w:t xml:space="preserve"> du </w:t>
-      </w:r>
-      <w:proofErr w:type="spellStart"/>
-      <w:r>
-        <w:t>tc</w:t>
-      </w:r>
-      <w:proofErr w:type="spellEnd"/>
-      <w:r>
-        <w:t>-white sur la page de contact</w:t>
+      <w:r>
+        <w:t>GTmetrix pour calculer la vitesse de chargement de la page</w:t>
+      </w:r>
+    </w:p>
+    <w:p>
+      <w:pPr>
+        <w:pStyle w:val="Paragraphedeliste"/>
+        <w:numPr>
+          <w:ilvl w:val="0"/>
+          <w:numId w:val="1"/>
+        </w:numPr>
+      </w:pPr>
+      <w:r>
+        <w:t>Supprimer le !important du tc-white sur la page de contact</w:t>
       </w:r>
     </w:p>
     <w:p>
@@ -302,7 +250,6 @@
     <w:p/>
     <w:p>
       <w:r>
-        <w:lastRenderedPageBreak/>
         <w:t>Qu’est-ce qu’une balise canonique ?</w:t>
       </w:r>
     </w:p>
@@ -314,15 +261,7 @@
           <w:color w:val="271A38"/>
           <w:shd w:val="clear" w:color="auto" w:fill="FFFFFF"/>
         </w:rPr>
-        <w:t>R</w:t>
-      </w:r>
-      <w:r>
-        <w:rPr>
-          <w:rFonts w:ascii="Arial" w:hAnsi="Arial" w:cs="Arial"/>
-          <w:color w:val="271A38"/>
-          <w:shd w:val="clear" w:color="auto" w:fill="FFFFFF"/>
-        </w:rPr>
-        <w:t>edirection 301, appelée aussi </w:t>
+        <w:t>Redirection 301, appelée aussi </w:t>
       </w:r>
       <w:r>
         <w:rPr>
@@ -345,103 +284,41 @@
     <w:p/>
     <w:p>
       <w:r>
-        <w:t xml:space="preserve">Outil </w:t>
-      </w:r>
-      <w:proofErr w:type="spellStart"/>
-      <w:r>
-        <w:t>uptrends</w:t>
-      </w:r>
-      <w:proofErr w:type="spellEnd"/>
-      <w:r>
-        <w:t xml:space="preserve"> : </w:t>
-      </w:r>
-      <w:proofErr w:type="spellStart"/>
-      <w:r>
-        <w:t>website</w:t>
-      </w:r>
-      <w:proofErr w:type="spellEnd"/>
-      <w:r>
-        <w:t xml:space="preserve"> </w:t>
-      </w:r>
-      <w:proofErr w:type="spellStart"/>
-      <w:r>
-        <w:t>speedtest</w:t>
-      </w:r>
-      <w:proofErr w:type="spellEnd"/>
-      <w:r>
-        <w:t xml:space="preserve"> (avant ou après)</w:t>
-      </w:r>
-    </w:p>
-    <w:p>
-      <w:r>
-        <w:t xml:space="preserve">Se servir de </w:t>
-      </w:r>
-      <w:proofErr w:type="spellStart"/>
-      <w:r>
-        <w:t>lightouse</w:t>
-      </w:r>
-      <w:proofErr w:type="spellEnd"/>
-      <w:r>
-        <w:t xml:space="preserve"> pour le score de la page sinon ( atteindre le tout a 97% / 98% )</w:t>
-      </w:r>
-    </w:p>
-    <w:p>
-      <w:r>
-        <w:t xml:space="preserve">Dans </w:t>
-      </w:r>
-      <w:proofErr w:type="spellStart"/>
-      <w:r>
-        <w:t>firtefox</w:t>
-      </w:r>
-      <w:proofErr w:type="spellEnd"/>
-      <w:r>
-        <w:t xml:space="preserve"> ont peut inspecter </w:t>
-      </w:r>
-      <w:proofErr w:type="gramStart"/>
-      <w:r>
-        <w:t>les propriété</w:t>
-      </w:r>
-      <w:proofErr w:type="gramEnd"/>
+        <w:t>Outil uptrends : website speedtest (avant ou après)</w:t>
+      </w:r>
+    </w:p>
+    <w:p>
+      <w:r>
+        <w:t>Se servir de lightouse pour le score de la page sinon ( atteindre le tout a 97% / 98% )</w:t>
+      </w:r>
+    </w:p>
+    <w:p>
+      <w:r>
+        <w:t xml:space="preserve">Dans firefox ont peut inspecter </w:t>
+      </w:r>
+      <w:r>
+        <w:t>les propriétés</w:t>
+      </w:r>
       <w:r>
         <w:t xml:space="preserve"> d’accessibilités </w:t>
       </w:r>
     </w:p>
     <w:p>
-      <w:proofErr w:type="spellStart"/>
-      <w:r>
-        <w:t>Remove</w:t>
-      </w:r>
-      <w:proofErr w:type="spellEnd"/>
-      <w:r>
-        <w:t xml:space="preserve"> toute les balises « keyword »</w:t>
+      <w:r>
+        <w:t>Remove toute les balises « keyword »</w:t>
       </w:r>
       <w:r>
         <w:br/>
-        <w:t xml:space="preserve">viré </w:t>
-      </w:r>
-      <w:proofErr w:type="spellStart"/>
-      <w:r>
-        <w:t>analatycs</w:t>
-      </w:r>
-      <w:proofErr w:type="spellEnd"/>
-    </w:p>
-    <w:p>
-      <w:proofErr w:type="spellStart"/>
-      <w:r>
-        <w:t>Squoosh</w:t>
-      </w:r>
-      <w:proofErr w:type="spellEnd"/>
-      <w:r>
-        <w:t xml:space="preserve"> pour les images </w:t>
-      </w:r>
-      <w:r>
-        <w:t xml:space="preserve">format le plus léger </w:t>
-      </w:r>
-      <w:proofErr w:type="spellStart"/>
-      <w:r>
-        <w:t>wepP</w:t>
-      </w:r>
-      <w:proofErr w:type="spellEnd"/>
+        <w:t>viré analatycs</w:t>
+      </w:r>
+    </w:p>
+    <w:p>
+      <w:r>
+        <w:t xml:space="preserve">Squoosh pour les images </w:t>
+      </w:r>
+      <w:r>
+        <w:t>format le plus léger wepP</w:t>
+      </w:r>
     </w:p>
     <w:p>
       <w:r>

</xml_diff>